<commit_message>
Tein dokumenttiin sen kaavion/Leevi/30.4.2021
</commit_message>
<xml_diff>
--- a/Projekti_5/Muistipeli_dokumentointi.docx
+++ b/Projekti_5/Muistipeli_dokumentointi.docx
@@ -641,8 +641,18 @@
           <w:szCs w:val="24"/>
           <w:u w:val="dotted"/>
         </w:rPr>
-        <w:t>-Javascript</w:t>
-      </w:r>
+        <w:t>-</w:t>
+      </w:r>
+      <w:proofErr w:type="spellStart"/>
+      <w:r>
+        <w:rPr>
+          <w:sz w:val="24"/>
+          <w:szCs w:val="24"/>
+          <w:u w:val="dotted"/>
+        </w:rPr>
+        <w:t>Javascript</w:t>
+      </w:r>
+      <w:proofErr w:type="spellEnd"/>
       <w:r>
         <w:rPr>
           <w:sz w:val="24"/>
@@ -713,8 +723,18 @@
           <w:szCs w:val="24"/>
           <w:u w:val="dotted"/>
         </w:rPr>
-        <w:t>-Mockups</w:t>
-      </w:r>
+        <w:t>-</w:t>
+      </w:r>
+      <w:proofErr w:type="spellStart"/>
+      <w:r>
+        <w:rPr>
+          <w:sz w:val="24"/>
+          <w:szCs w:val="24"/>
+          <w:u w:val="dotted"/>
+        </w:rPr>
+        <w:t>Mockups</w:t>
+      </w:r>
+      <w:proofErr w:type="spellEnd"/>
       <w:r>
         <w:rPr>
           <w:sz w:val="24"/>
@@ -1476,24 +1496,57 @@
           <w:szCs w:val="24"/>
         </w:rPr>
         <w:tab/>
-        <w:t xml:space="preserve">Tavoite on tehdä muistipeli, jossa aloitusruudussa valitaan kolmesta muistipelin koosta (4x4, 4x6 ja 6x6) ja itse peliruudussa pelin tulisi toimia normaalin muistipelin tapaan, eli käyttäjä avaa aina 2 korttia ja jos niissä on sama kuvat jäävät ne auki ja jos niissä on eri kuva ne menevät takaisin kiinni. Ja tätä jatketaan kunnes kaikki kuvat ovat auki. Tämän jälkeen voi pelata uudestaan tai palata etusivulle. </w:t>
-      </w:r>
-    </w:p>
-    <w:p>
-      <w:pPr>
-        <w:rPr>
-          <w:b/>
-          <w:bCs/>
-          <w:sz w:val="24"/>
-          <w:szCs w:val="24"/>
-        </w:rPr>
-      </w:pPr>
-    </w:p>
-    <w:p>
-      <w:pPr>
-        <w:rPr>
-          <w:b/>
-          <w:bCs/>
+      </w:r>
+      <w:proofErr w:type="spellStart"/>
+      <w:r>
+        <w:rPr>
+          <w:sz w:val="24"/>
+          <w:szCs w:val="24"/>
+        </w:rPr>
+        <w:t>Tavoite</w:t>
+      </w:r>
+      <w:proofErr w:type="spellEnd"/>
+      <w:r>
+        <w:rPr>
+          <w:sz w:val="24"/>
+          <w:szCs w:val="24"/>
+        </w:rPr>
+        <w:t xml:space="preserve"> on tehdä muistipeli, jossa aloitusruudussa valitaan kolmesta muistipelin koosta (4x4, 4x6 ja 6x6) ja itse peliruudussa pelin tulisi toimia normaalin muistipelin tapaan, eli käyttäjä avaa aina 2 korttia ja jos niissä on sama kuvat jäävät ne auki ja jos niissä on eri kuva ne menevät takaisin kiinni. Ja tätä </w:t>
+      </w:r>
+      <w:proofErr w:type="gramStart"/>
+      <w:r>
+        <w:rPr>
+          <w:sz w:val="24"/>
+          <w:szCs w:val="24"/>
+        </w:rPr>
+        <w:t>jatketaan</w:t>
+      </w:r>
+      <w:proofErr w:type="gramEnd"/>
+      <w:r>
+        <w:rPr>
+          <w:sz w:val="24"/>
+          <w:szCs w:val="24"/>
+        </w:rPr>
+        <w:t xml:space="preserve"> kunnes kaikki kuvat ovat auki. Tämän jälkeen voi pelata uudestaan tai palata etusivulle. </w:t>
+      </w:r>
+    </w:p>
+    <w:p>
+      <w:pPr>
+        <w:rPr>
+          <w:b/>
+          <w:bCs/>
+          <w:sz w:val="24"/>
+          <w:szCs w:val="24"/>
+        </w:rPr>
+      </w:pPr>
+    </w:p>
+    <w:p>
+      <w:pPr>
+        <w:rPr>
+          <w:b/>
+          <w:bCs/>
+          <w:sz w:val="24"/>
+          <w:szCs w:val="24"/>
         </w:rPr>
       </w:pPr>
       <w:r>
@@ -1505,21 +1558,78 @@
         </w:rPr>
         <w:t>Pelin logiikka</w:t>
       </w:r>
-      <w:r>
-        <w:rPr>
-          <w:b/>
-          <w:bCs/>
-          <w:sz w:val="24"/>
-          <w:szCs w:val="24"/>
-        </w:rPr>
-        <w:tab/>
-      </w:r>
-      <w:r>
-        <w:rPr>
-          <w:b/>
-          <w:bCs/>
-        </w:rPr>
-        <w:tab/>
+    </w:p>
+    <w:p>
+      <w:pPr>
+        <w:rPr>
+          <w:b/>
+          <w:bCs/>
+          <w:sz w:val="24"/>
+          <w:szCs w:val="24"/>
+        </w:rPr>
+      </w:pPr>
+    </w:p>
+    <w:p>
+      <w:pPr>
+        <w:rPr>
+          <w:b/>
+          <w:bCs/>
+          <w:sz w:val="24"/>
+          <w:szCs w:val="24"/>
+        </w:rPr>
+      </w:pPr>
+      <w:r>
+        <w:rPr>
+          <w:noProof/>
+        </w:rPr>
+        <w:drawing>
+          <wp:inline distT="0" distB="0" distL="0" distR="0" wp14:anchorId="2762988E" wp14:editId="18435DC5">
+            <wp:extent cx="6324600" cy="4185285"/>
+            <wp:effectExtent l="0" t="0" r="0" b="5715"/>
+            <wp:docPr id="5" name="Picture 5"/>
+            <wp:cNvGraphicFramePr>
+              <a:graphicFrameLocks xmlns:a="http://schemas.openxmlformats.org/drawingml/2006/main" noChangeAspect="1"/>
+            </wp:cNvGraphicFramePr>
+            <a:graphic xmlns:a="http://schemas.openxmlformats.org/drawingml/2006/main">
+              <a:graphicData uri="http://schemas.openxmlformats.org/drawingml/2006/picture">
+                <pic:pic xmlns:pic="http://schemas.openxmlformats.org/drawingml/2006/picture">
+                  <pic:nvPicPr>
+                    <pic:cNvPr id="0" name="Picture 2"/>
+                    <pic:cNvPicPr>
+                      <a:picLocks noChangeAspect="1" noChangeArrowheads="1"/>
+                    </pic:cNvPicPr>
+                  </pic:nvPicPr>
+                  <pic:blipFill>
+                    <a:blip r:embed="rId7">
+                      <a:extLst>
+                        <a:ext uri="{28A0092B-C50C-407E-A947-70E740481C1C}">
+                          <a14:useLocalDpi xmlns:a14="http://schemas.microsoft.com/office/drawing/2010/main" val="0"/>
+                        </a:ext>
+                      </a:extLst>
+                    </a:blip>
+                    <a:srcRect/>
+                    <a:stretch>
+                      <a:fillRect/>
+                    </a:stretch>
+                  </pic:blipFill>
+                  <pic:spPr bwMode="auto">
+                    <a:xfrm>
+                      <a:off x="0" y="0"/>
+                      <a:ext cx="6555315" cy="4337960"/>
+                    </a:xfrm>
+                    <a:prstGeom prst="rect">
+                      <a:avLst/>
+                    </a:prstGeom>
+                    <a:noFill/>
+                    <a:ln>
+                      <a:noFill/>
+                    </a:ln>
+                  </pic:spPr>
+                </pic:pic>
+              </a:graphicData>
+            </a:graphic>
+          </wp:inline>
+        </w:drawing>
       </w:r>
       <w:r>
         <w:rPr>
@@ -1607,7 +1717,7 @@
     </w:p>
     <w:p>
       <w:pPr>
-        <w:pStyle w:val="Luettelokappale"/>
+        <w:pStyle w:val="ListParagraph"/>
         <w:numPr>
           <w:ilvl w:val="0"/>
           <w:numId w:val="6"/>
@@ -1635,7 +1745,7 @@
     </w:p>
     <w:p>
       <w:pPr>
-        <w:pStyle w:val="Luettelokappale"/>
+        <w:pStyle w:val="ListParagraph"/>
         <w:numPr>
           <w:ilvl w:val="0"/>
           <w:numId w:val="6"/>
@@ -1663,7 +1773,7 @@
     </w:p>
     <w:p>
       <w:pPr>
-        <w:pStyle w:val="Luettelokappale"/>
+        <w:pStyle w:val="ListParagraph"/>
         <w:numPr>
           <w:ilvl w:val="0"/>
           <w:numId w:val="6"/>
@@ -1686,22 +1796,12 @@
           <w:szCs w:val="24"/>
           <w:lang w:eastAsia="fi-FI"/>
         </w:rPr>
-        <w:t>Luo pudotusvalikko, josta käyttäjä voi valita pelityypin (4x4, 4x6, 6x6)</w:t>
-      </w:r>
-      <w:r>
-        <w:rPr>
-          <w:rFonts w:eastAsia="Times New Roman" w:cstheme="minorHAnsi"/>
-          <w:color w:val="000000" w:themeColor="text1"/>
-          <w:sz w:val="24"/>
-          <w:szCs w:val="24"/>
-          <w:lang w:eastAsia="fi-FI"/>
-        </w:rPr>
-        <w:t xml:space="preserve"> (meillä painikkeet)</w:t>
-      </w:r>
-    </w:p>
-    <w:p>
-      <w:pPr>
-        <w:pStyle w:val="Luettelokappale"/>
+        <w:t>Luo pudotusvalikko, josta käyttäjä voi valita pelityypin (4x4, 4x6, 6x6) (meillä painikkeet)</w:t>
+      </w:r>
+    </w:p>
+    <w:p>
+      <w:pPr>
+        <w:pStyle w:val="ListParagraph"/>
         <w:numPr>
           <w:ilvl w:val="0"/>
           <w:numId w:val="6"/>
@@ -1724,42 +1824,12 @@
           <w:szCs w:val="24"/>
           <w:lang w:eastAsia="fi-FI"/>
         </w:rPr>
-        <w:t xml:space="preserve">Luo pelisivu </w:t>
-      </w:r>
-      <w:r>
-        <w:rPr>
-          <w:rFonts w:eastAsia="Times New Roman" w:cstheme="minorHAnsi"/>
-          <w:color w:val="000000" w:themeColor="text1"/>
-          <w:sz w:val="24"/>
-          <w:szCs w:val="24"/>
-          <w:lang w:eastAsia="fi-FI"/>
-        </w:rPr>
-        <w:t>(x3</w:t>
-      </w:r>
-      <w:r>
-        <w:rPr>
-          <w:rFonts w:eastAsia="Times New Roman" w:cstheme="minorHAnsi"/>
-          <w:color w:val="000000" w:themeColor="text1"/>
-          <w:sz w:val="24"/>
-          <w:szCs w:val="24"/>
-          <w:lang w:eastAsia="fi-FI"/>
-        </w:rPr>
-        <w:t>)</w:t>
-      </w:r>
-      <w:r>
-        <w:rPr>
-          <w:rFonts w:eastAsia="Times New Roman" w:cstheme="minorHAnsi"/>
-          <w:color w:val="000000" w:themeColor="text1"/>
-          <w:sz w:val="24"/>
-          <w:szCs w:val="24"/>
-          <w:lang w:eastAsia="fi-FI"/>
-        </w:rPr>
-        <w:t xml:space="preserve"> </w:t>
-      </w:r>
-    </w:p>
-    <w:p>
-      <w:pPr>
-        <w:pStyle w:val="Luettelokappale"/>
+        <w:t xml:space="preserve">Luo pelisivu (x3) </w:t>
+      </w:r>
+    </w:p>
+    <w:p>
+      <w:pPr>
+        <w:pStyle w:val="ListParagraph"/>
         <w:numPr>
           <w:ilvl w:val="0"/>
           <w:numId w:val="6"/>
@@ -1787,7 +1857,7 @@
     </w:p>
     <w:p>
       <w:pPr>
-        <w:pStyle w:val="Luettelokappale"/>
+        <w:pStyle w:val="ListParagraph"/>
         <w:numPr>
           <w:ilvl w:val="0"/>
           <w:numId w:val="6"/>
@@ -1815,7 +1885,7 @@
     </w:p>
     <w:p>
       <w:pPr>
-        <w:pStyle w:val="Luettelokappale"/>
+        <w:pStyle w:val="ListParagraph"/>
         <w:numPr>
           <w:ilvl w:val="0"/>
           <w:numId w:val="6"/>
@@ -1843,7 +1913,7 @@
     </w:p>
     <w:p>
       <w:pPr>
-        <w:pStyle w:val="Luettelokappale"/>
+        <w:pStyle w:val="ListParagraph"/>
         <w:numPr>
           <w:ilvl w:val="0"/>
           <w:numId w:val="6"/>
@@ -1871,7 +1941,7 @@
     </w:p>
     <w:p>
       <w:pPr>
-        <w:pStyle w:val="Luettelokappale"/>
+        <w:pStyle w:val="ListParagraph"/>
         <w:numPr>
           <w:ilvl w:val="0"/>
           <w:numId w:val="6"/>
@@ -1899,7 +1969,7 @@
     </w:p>
     <w:p>
       <w:pPr>
-        <w:pStyle w:val="Luettelokappale"/>
+        <w:pStyle w:val="ListParagraph"/>
         <w:numPr>
           <w:ilvl w:val="0"/>
           <w:numId w:val="6"/>
@@ -1927,7 +1997,7 @@
     </w:p>
     <w:p>
       <w:pPr>
-        <w:pStyle w:val="Luettelokappale"/>
+        <w:pStyle w:val="ListParagraph"/>
         <w:numPr>
           <w:ilvl w:val="0"/>
           <w:numId w:val="6"/>
@@ -1955,7 +2025,7 @@
     </w:p>
     <w:p>
       <w:pPr>
-        <w:pStyle w:val="Luettelokappale"/>
+        <w:pStyle w:val="ListParagraph"/>
         <w:numPr>
           <w:ilvl w:val="0"/>
           <w:numId w:val="6"/>
@@ -1983,7 +2053,7 @@
     </w:p>
     <w:p>
       <w:pPr>
-        <w:pStyle w:val="Luettelokappale"/>
+        <w:pStyle w:val="ListParagraph"/>
         <w:numPr>
           <w:ilvl w:val="0"/>
           <w:numId w:val="6"/>
@@ -2043,7 +2113,7 @@
     </w:p>
     <w:p>
       <w:pPr>
-        <w:pStyle w:val="Luettelokappale"/>
+        <w:pStyle w:val="ListParagraph"/>
         <w:numPr>
           <w:ilvl w:val="0"/>
           <w:numId w:val="7"/>
@@ -2058,12 +2128,28 @@
           <w:sz w:val="24"/>
           <w:szCs w:val="24"/>
         </w:rPr>
-        <w:t>Tee websivu josta tulee pelin pääsivu.</w:t>
-      </w:r>
-    </w:p>
-    <w:p>
-      <w:pPr>
-        <w:pStyle w:val="Luettelokappale"/>
+        <w:t xml:space="preserve">Tee </w:t>
+      </w:r>
+      <w:proofErr w:type="gramStart"/>
+      <w:r>
+        <w:rPr>
+          <w:sz w:val="24"/>
+          <w:szCs w:val="24"/>
+        </w:rPr>
+        <w:t>websivu</w:t>
+      </w:r>
+      <w:proofErr w:type="gramEnd"/>
+      <w:r>
+        <w:rPr>
+          <w:sz w:val="24"/>
+          <w:szCs w:val="24"/>
+        </w:rPr>
+        <w:t xml:space="preserve"> josta tulee pelin pääsivu.</w:t>
+      </w:r>
+    </w:p>
+    <w:p>
+      <w:pPr>
+        <w:pStyle w:val="ListParagraph"/>
         <w:numPr>
           <w:ilvl w:val="0"/>
           <w:numId w:val="7"/>
@@ -2083,7 +2169,7 @@
     </w:p>
     <w:p>
       <w:pPr>
-        <w:pStyle w:val="Luettelokappale"/>
+        <w:pStyle w:val="ListParagraph"/>
         <w:numPr>
           <w:ilvl w:val="0"/>
           <w:numId w:val="7"/>
@@ -2103,7 +2189,7 @@
     </w:p>
     <w:p>
       <w:pPr>
-        <w:pStyle w:val="Luettelokappale"/>
+        <w:pStyle w:val="ListParagraph"/>
         <w:numPr>
           <w:ilvl w:val="0"/>
           <w:numId w:val="7"/>
@@ -2123,7 +2209,7 @@
     </w:p>
     <w:p>
       <w:pPr>
-        <w:pStyle w:val="Luettelokappale"/>
+        <w:pStyle w:val="ListParagraph"/>
         <w:numPr>
           <w:ilvl w:val="0"/>
           <w:numId w:val="7"/>
@@ -2150,7 +2236,7 @@
     </w:p>
     <w:p>
       <w:pPr>
-        <w:pStyle w:val="Luettelokappale"/>
+        <w:pStyle w:val="ListParagraph"/>
         <w:numPr>
           <w:ilvl w:val="0"/>
           <w:numId w:val="7"/>
@@ -2170,7 +2256,7 @@
     </w:p>
     <w:p>
       <w:pPr>
-        <w:pStyle w:val="Luettelokappale"/>
+        <w:pStyle w:val="ListParagraph"/>
         <w:numPr>
           <w:ilvl w:val="0"/>
           <w:numId w:val="7"/>
@@ -2190,7 +2276,7 @@
     </w:p>
     <w:p>
       <w:pPr>
-        <w:pStyle w:val="Luettelokappale"/>
+        <w:pStyle w:val="ListParagraph"/>
         <w:numPr>
           <w:ilvl w:val="0"/>
           <w:numId w:val="7"/>
@@ -2210,7 +2296,7 @@
     </w:p>
     <w:p>
       <w:pPr>
-        <w:pStyle w:val="Luettelokappale"/>
+        <w:pStyle w:val="ListParagraph"/>
         <w:numPr>
           <w:ilvl w:val="0"/>
           <w:numId w:val="7"/>
@@ -2230,7 +2316,7 @@
     </w:p>
     <w:p>
       <w:pPr>
-        <w:pStyle w:val="Luettelokappale"/>
+        <w:pStyle w:val="ListParagraph"/>
         <w:numPr>
           <w:ilvl w:val="0"/>
           <w:numId w:val="7"/>
@@ -2245,12 +2331,28 @@
           <w:sz w:val="24"/>
           <w:szCs w:val="24"/>
         </w:rPr>
-        <w:t>Tee painikkeet joilla liikut sivujen välillä</w:t>
-      </w:r>
-    </w:p>
-    <w:p>
-      <w:pPr>
-        <w:pStyle w:val="Luettelokappale"/>
+        <w:t xml:space="preserve">Tee </w:t>
+      </w:r>
+      <w:proofErr w:type="gramStart"/>
+      <w:r>
+        <w:rPr>
+          <w:sz w:val="24"/>
+          <w:szCs w:val="24"/>
+        </w:rPr>
+        <w:t>painikkeet</w:t>
+      </w:r>
+      <w:proofErr w:type="gramEnd"/>
+      <w:r>
+        <w:rPr>
+          <w:sz w:val="24"/>
+          <w:szCs w:val="24"/>
+        </w:rPr>
+        <w:t xml:space="preserve"> joilla liikut sivujen välillä</w:t>
+      </w:r>
+    </w:p>
+    <w:p>
+      <w:pPr>
+        <w:pStyle w:val="ListParagraph"/>
         <w:numPr>
           <w:ilvl w:val="0"/>
           <w:numId w:val="7"/>
@@ -2265,12 +2367,28 @@
           <w:sz w:val="24"/>
           <w:szCs w:val="24"/>
         </w:rPr>
-        <w:t>Tee valikko jolla liikut sivujen välillä</w:t>
-      </w:r>
-    </w:p>
-    <w:p>
-      <w:pPr>
-        <w:pStyle w:val="Luettelokappale"/>
+        <w:t xml:space="preserve">Tee </w:t>
+      </w:r>
+      <w:proofErr w:type="gramStart"/>
+      <w:r>
+        <w:rPr>
+          <w:sz w:val="24"/>
+          <w:szCs w:val="24"/>
+        </w:rPr>
+        <w:t>valikko</w:t>
+      </w:r>
+      <w:proofErr w:type="gramEnd"/>
+      <w:r>
+        <w:rPr>
+          <w:sz w:val="24"/>
+          <w:szCs w:val="24"/>
+        </w:rPr>
+        <w:t xml:space="preserve"> jolla liikut sivujen välillä</w:t>
+      </w:r>
+    </w:p>
+    <w:p>
+      <w:pPr>
+        <w:pStyle w:val="ListParagraph"/>
         <w:numPr>
           <w:ilvl w:val="0"/>
           <w:numId w:val="7"/>
@@ -2290,7 +2408,7 @@
     </w:p>
     <w:p>
       <w:pPr>
-        <w:pStyle w:val="Luettelokappale"/>
+        <w:pStyle w:val="ListParagraph"/>
         <w:numPr>
           <w:ilvl w:val="0"/>
           <w:numId w:val="7"/>
@@ -2305,7 +2423,23 @@
           <w:sz w:val="24"/>
           <w:szCs w:val="24"/>
         </w:rPr>
-        <w:t>Tee peliin kello josta näkee peliin käytetyn ajan</w:t>
+        <w:t xml:space="preserve">Tee peliin </w:t>
+      </w:r>
+      <w:proofErr w:type="gramStart"/>
+      <w:r>
+        <w:rPr>
+          <w:sz w:val="24"/>
+          <w:szCs w:val="24"/>
+        </w:rPr>
+        <w:t>kello</w:t>
+      </w:r>
+      <w:proofErr w:type="gramEnd"/>
+      <w:r>
+        <w:rPr>
+          <w:sz w:val="24"/>
+          <w:szCs w:val="24"/>
+        </w:rPr>
+        <w:t xml:space="preserve"> josta näkee peliin käytetyn ajan</w:t>
       </w:r>
     </w:p>
     <w:p>
@@ -2415,21 +2549,85 @@
           <w:szCs w:val="24"/>
         </w:rPr>
         <w:tab/>
-        <w:t xml:space="preserve">Etusivulla HTML-tiedostossa on linkit erillisiin CSS ja Javascript tiedostoihin, ja napit joissa on linkit kolmeen erikokoiseen muistipeliin. </w:t>
-      </w:r>
-      <w:r>
-        <w:rPr>
-          <w:sz w:val="24"/>
-          <w:szCs w:val="24"/>
-        </w:rPr>
-        <w:t>Nämä erikokoiset muistipelit ovat omat erilliset HTML-sivut myös. Näiltä sivuilta löytyy 16-36 korttia riippuen minkä pelin käyttäjä on valinnut. Kortit ovat kaksi kuvaa päällekkäin jotka ovat samankokoiset. Toinen niistä on kaikissa sama eli kortin ”takapuoli” ja toinen kuva</w:t>
-      </w:r>
-      <w:r>
-        <w:rPr>
-          <w:sz w:val="24"/>
-          <w:szCs w:val="24"/>
-        </w:rPr>
-        <w:t xml:space="preserve"> on jokaisessa pelissä tasan kaksi kertaa esiintyvä kuva. Näiden lisäksi sivulta löytyy yritykset joka kasvaa jokaisesta kahdesta klikkauksesta (yhdestä parin arvauskerrasta) ja peliin käytetty aika joka kasvaa reaaliajassa. Molemmat siis lähtevät liikkeelle nollasta.</w:t>
+        <w:t xml:space="preserve">Etusivulla HTML-tiedostossa on linkit erillisiin CSS ja </w:t>
+      </w:r>
+      <w:proofErr w:type="spellStart"/>
+      <w:r>
+        <w:rPr>
+          <w:sz w:val="24"/>
+          <w:szCs w:val="24"/>
+        </w:rPr>
+        <w:t>Javascript</w:t>
+      </w:r>
+      <w:proofErr w:type="spellEnd"/>
+      <w:r>
+        <w:rPr>
+          <w:sz w:val="24"/>
+          <w:szCs w:val="24"/>
+        </w:rPr>
+        <w:t xml:space="preserve"> tiedostoihin, ja </w:t>
+      </w:r>
+      <w:proofErr w:type="gramStart"/>
+      <w:r>
+        <w:rPr>
+          <w:sz w:val="24"/>
+          <w:szCs w:val="24"/>
+        </w:rPr>
+        <w:t>napit</w:t>
+      </w:r>
+      <w:proofErr w:type="gramEnd"/>
+      <w:r>
+        <w:rPr>
+          <w:sz w:val="24"/>
+          <w:szCs w:val="24"/>
+        </w:rPr>
+        <w:t xml:space="preserve"> joissa on linkit kolmeen erikokoiseen muistipeliin. </w:t>
+      </w:r>
+      <w:r>
+        <w:rPr>
+          <w:sz w:val="24"/>
+          <w:szCs w:val="24"/>
+        </w:rPr>
+        <w:t xml:space="preserve">Nämä erikokoiset muistipelit ovat omat erilliset HTML-sivut myös. Näiltä sivuilta löytyy 16-36 korttia riippuen minkä pelin käyttäjä on valinnut. Kortit ovat kaksi kuvaa </w:t>
+      </w:r>
+      <w:proofErr w:type="gramStart"/>
+      <w:r>
+        <w:rPr>
+          <w:sz w:val="24"/>
+          <w:szCs w:val="24"/>
+        </w:rPr>
+        <w:t>päällekkäin</w:t>
+      </w:r>
+      <w:proofErr w:type="gramEnd"/>
+      <w:r>
+        <w:rPr>
+          <w:sz w:val="24"/>
+          <w:szCs w:val="24"/>
+        </w:rPr>
+        <w:t xml:space="preserve"> jotka ovat samankokoiset. Toinen niistä on kaikissa sama eli kortin ”takapuoli” ja toinen kuva</w:t>
+      </w:r>
+      <w:r>
+        <w:rPr>
+          <w:sz w:val="24"/>
+          <w:szCs w:val="24"/>
+        </w:rPr>
+        <w:t xml:space="preserve"> on jokaisessa pelissä tasan kaksi kertaa esiintyvä kuva. Näiden lisäksi sivulta löytyy </w:t>
+      </w:r>
+      <w:proofErr w:type="gramStart"/>
+      <w:r>
+        <w:rPr>
+          <w:sz w:val="24"/>
+          <w:szCs w:val="24"/>
+        </w:rPr>
+        <w:t>yritykset</w:t>
+      </w:r>
+      <w:proofErr w:type="gramEnd"/>
+      <w:r>
+        <w:rPr>
+          <w:sz w:val="24"/>
+          <w:szCs w:val="24"/>
+        </w:rPr>
+        <w:t xml:space="preserve"> joka kasvaa jokaisesta kahdesta klikkauksesta (yhdestä parin arvauskerrasta) ja peliin käytetty aika joka kasvaa reaaliajassa. Molemmat siis lähtevät liikkeelle nollasta.</w:t>
       </w:r>
     </w:p>
     <w:p>
@@ -2471,7 +2669,55 @@
           <w:sz w:val="24"/>
           <w:szCs w:val="24"/>
         </w:rPr>
-        <w:t xml:space="preserve"> määrittää kaikki sivuilla nähtävät värit, muotoilut, tekstien koot jne. Sen lisäksi napit saavat CSS:n kautta pienen liikeanimaation. Korteille tehdään CSS:n kautta myös kääntymis animaatio</w:t>
+        <w:t xml:space="preserve"> määrittää kaikki sivuilla nähtävät värit, muotoilut, tekstien koot jne. Sen lisäksi napit saavat </w:t>
+      </w:r>
+      <w:proofErr w:type="spellStart"/>
+      <w:r>
+        <w:rPr>
+          <w:sz w:val="24"/>
+          <w:szCs w:val="24"/>
+        </w:rPr>
+        <w:t>CSS:n</w:t>
+      </w:r>
+      <w:proofErr w:type="spellEnd"/>
+      <w:r>
+        <w:rPr>
+          <w:sz w:val="24"/>
+          <w:szCs w:val="24"/>
+        </w:rPr>
+        <w:t xml:space="preserve"> kautta pienen liikeanimaation. Korteille tehdään </w:t>
+      </w:r>
+      <w:proofErr w:type="spellStart"/>
+      <w:r>
+        <w:rPr>
+          <w:sz w:val="24"/>
+          <w:szCs w:val="24"/>
+        </w:rPr>
+        <w:t>CSS:n</w:t>
+      </w:r>
+      <w:proofErr w:type="spellEnd"/>
+      <w:r>
+        <w:rPr>
+          <w:sz w:val="24"/>
+          <w:szCs w:val="24"/>
+        </w:rPr>
+        <w:t xml:space="preserve"> kautta myös </w:t>
+      </w:r>
+      <w:proofErr w:type="spellStart"/>
+      <w:r>
+        <w:rPr>
+          <w:sz w:val="24"/>
+          <w:szCs w:val="24"/>
+        </w:rPr>
+        <w:t>kääntymis</w:t>
+      </w:r>
+      <w:proofErr w:type="spellEnd"/>
+      <w:r>
+        <w:rPr>
+          <w:sz w:val="24"/>
+          <w:szCs w:val="24"/>
+        </w:rPr>
+        <w:t xml:space="preserve"> animaatio</w:t>
       </w:r>
       <w:r>
         <w:rPr>
@@ -2508,6 +2754,7 @@
           <w:szCs w:val="24"/>
         </w:rPr>
       </w:pPr>
+      <w:proofErr w:type="spellStart"/>
       <w:r>
         <w:rPr>
           <w:b/>
@@ -2517,28 +2764,70 @@
         </w:rPr>
         <w:t>Javascript</w:t>
       </w:r>
-      <w:r>
-        <w:rPr>
-          <w:b/>
-          <w:bCs/>
-          <w:sz w:val="24"/>
-          <w:szCs w:val="24"/>
-        </w:rPr>
-        <w:tab/>
-      </w:r>
-      <w:r>
-        <w:rPr>
-          <w:sz w:val="24"/>
-          <w:szCs w:val="24"/>
-        </w:rPr>
-        <w:tab/>
-      </w:r>
-      <w:r>
-        <w:rPr>
-          <w:sz w:val="24"/>
-          <w:szCs w:val="24"/>
-        </w:rPr>
-        <w:t>Javascriptilla määritellään pelin ”tapahtumat”. Sillä määritetään, että onko kortit pari vai ei sekä jo löydettyjen korttiparien lukittuminen. Kortteja klikatessa kertyy laskuriin kuinka monta kertaa pelaaja on arvannut korttiparia. Javascriptilla myös määritellään, että kuinka kauan pelaaja on käyttänyt aikaa pelaamiseen. Kumpikin laskuri näkyy pelaajalle pelin vasemmalla ja oikealla puolella.</w:t>
+      <w:proofErr w:type="spellEnd"/>
+      <w:r>
+        <w:rPr>
+          <w:b/>
+          <w:bCs/>
+          <w:sz w:val="24"/>
+          <w:szCs w:val="24"/>
+        </w:rPr>
+        <w:tab/>
+      </w:r>
+      <w:r>
+        <w:rPr>
+          <w:sz w:val="24"/>
+          <w:szCs w:val="24"/>
+        </w:rPr>
+        <w:tab/>
+      </w:r>
+      <w:proofErr w:type="spellStart"/>
+      <w:r>
+        <w:rPr>
+          <w:sz w:val="24"/>
+          <w:szCs w:val="24"/>
+        </w:rPr>
+        <w:t>Javascriptilla</w:t>
+      </w:r>
+      <w:proofErr w:type="spellEnd"/>
+      <w:r>
+        <w:rPr>
+          <w:sz w:val="24"/>
+          <w:szCs w:val="24"/>
+        </w:rPr>
+        <w:t xml:space="preserve"> määritellään pelin ”tapahtumat”. Sillä määritetään, että onko kortit pari vai ei sekä jo löydettyjen korttiparien lukittuminen. Kortteja klikatessa kertyy </w:t>
+      </w:r>
+      <w:proofErr w:type="gramStart"/>
+      <w:r>
+        <w:rPr>
+          <w:sz w:val="24"/>
+          <w:szCs w:val="24"/>
+        </w:rPr>
+        <w:t>laskuriin</w:t>
+      </w:r>
+      <w:proofErr w:type="gramEnd"/>
+      <w:r>
+        <w:rPr>
+          <w:sz w:val="24"/>
+          <w:szCs w:val="24"/>
+        </w:rPr>
+        <w:t xml:space="preserve"> kuinka monta kertaa pelaaja on arvannut korttiparia. </w:t>
+      </w:r>
+      <w:proofErr w:type="spellStart"/>
+      <w:r>
+        <w:rPr>
+          <w:sz w:val="24"/>
+          <w:szCs w:val="24"/>
+        </w:rPr>
+        <w:t>Javascriptilla</w:t>
+      </w:r>
+      <w:proofErr w:type="spellEnd"/>
+      <w:r>
+        <w:rPr>
+          <w:sz w:val="24"/>
+          <w:szCs w:val="24"/>
+        </w:rPr>
+        <w:t xml:space="preserve"> myös määritellään, että kuinka kauan pelaaja on käyttänyt aikaa pelaamiseen. Kumpikin laskuri näkyy pelaajalle pelin vasemmalla ja oikealla puolella.</w:t>
       </w:r>
     </w:p>
     <w:p/>
@@ -2617,7 +2906,7 @@
                     </pic:cNvPicPr>
                   </pic:nvPicPr>
                   <pic:blipFill>
-                    <a:blip r:embed="rId7">
+                    <a:blip r:embed="rId8">
                       <a:extLst>
                         <a:ext uri="{28A0092B-C50C-407E-A947-70E740481C1C}">
                           <a14:useLocalDpi xmlns:a14="http://schemas.microsoft.com/office/drawing/2010/main" val="0"/>
@@ -2709,7 +2998,7 @@
                     </pic:cNvPicPr>
                   </pic:nvPicPr>
                   <pic:blipFill>
-                    <a:blip r:embed="rId8">
+                    <a:blip r:embed="rId9">
                       <a:extLst>
                         <a:ext uri="{28A0092B-C50C-407E-A947-70E740481C1C}">
                           <a14:useLocalDpi xmlns:a14="http://schemas.microsoft.com/office/drawing/2010/main" val="0"/>
@@ -2771,7 +3060,31 @@
           <w:u w:val="single"/>
         </w:rPr>
         <w:lastRenderedPageBreak/>
-        <w:t>Pelin loppuessa peli näyttäisi suurinpiirtein tältä</w:t>
+        <w:t xml:space="preserve">Pelin loppuessa peli näyttäisi </w:t>
+      </w:r>
+      <w:proofErr w:type="spellStart"/>
+      <w:proofErr w:type="gramStart"/>
+      <w:r>
+        <w:rPr>
+          <w:b/>
+          <w:bCs/>
+          <w:sz w:val="28"/>
+          <w:szCs w:val="28"/>
+          <w:u w:val="single"/>
+        </w:rPr>
+        <w:t>suurinpiirtein</w:t>
+      </w:r>
+      <w:proofErr w:type="spellEnd"/>
+      <w:proofErr w:type="gramEnd"/>
+      <w:r>
+        <w:rPr>
+          <w:b/>
+          <w:bCs/>
+          <w:sz w:val="28"/>
+          <w:szCs w:val="28"/>
+          <w:u w:val="single"/>
+        </w:rPr>
+        <w:t xml:space="preserve"> tältä</w:t>
       </w:r>
     </w:p>
     <w:p>
@@ -2797,7 +3110,7 @@
                     </pic:cNvPicPr>
                   </pic:nvPicPr>
                   <pic:blipFill>
-                    <a:blip r:embed="rId9">
+                    <a:blip r:embed="rId10">
                       <a:extLst>
                         <a:ext uri="{28A0092B-C50C-407E-A947-70E740481C1C}">
                           <a14:useLocalDpi xmlns:a14="http://schemas.microsoft.com/office/drawing/2010/main" val="0"/>
@@ -3504,8 +3817,8 @@
       </w:r>
     </w:p>
     <w:sectPr>
-      <w:headerReference w:type="default" r:id="rId10"/>
-      <w:headerReference w:type="first" r:id="rId11"/>
+      <w:headerReference w:type="default" r:id="rId11"/>
+      <w:headerReference w:type="first" r:id="rId12"/>
       <w:pgSz w:w="11906" w:h="16838"/>
       <w:pgMar w:top="1417" w:right="1134" w:bottom="1417" w:left="1134" w:header="708" w:footer="708" w:gutter="0"/>
       <w:cols w:space="708"/>
@@ -3576,10 +3889,11 @@
         <w:docPartUnique/>
       </w:docPartObj>
     </w:sdtPr>
+    <w:sdtEndPr/>
     <w:sdtContent>
       <w:p>
         <w:pPr>
-          <w:pStyle w:val="Yltunniste"/>
+          <w:pStyle w:val="Header"/>
           <w:jc w:val="right"/>
         </w:pPr>
         <w:r>
@@ -3602,7 +3916,7 @@
   </w:sdt>
   <w:p>
     <w:pPr>
-      <w:pStyle w:val="Yltunniste"/>
+      <w:pStyle w:val="Header"/>
     </w:pPr>
   </w:p>
 </w:hdr>
@@ -3612,13 +3926,13 @@
 <w:hdr xmlns:wpc="http://schemas.microsoft.com/office/word/2010/wordprocessingCanvas" xmlns:cx="http://schemas.microsoft.com/office/drawing/2014/chartex" xmlns:cx1="http://schemas.microsoft.com/office/drawing/2015/9/8/chartex" xmlns:cx2="http://schemas.microsoft.com/office/drawing/2015/10/21/chartex" xmlns:cx3="http://schemas.microsoft.com/office/drawing/2016/5/9/chartex" xmlns:cx4="http://schemas.microsoft.com/office/drawing/2016/5/10/chartex" xmlns:cx5="http://schemas.microsoft.com/office/drawing/2016/5/11/chartex" xmlns:cx6="http://schemas.microsoft.com/office/drawing/2016/5/12/chartex" xmlns:cx7="http://schemas.microsoft.com/office/drawing/2016/5/13/chartex" xmlns:cx8="http://schemas.microsoft.com/office/drawing/2016/5/14/chartex" xmlns:mc="http://schemas.openxmlformats.org/markup-compatibility/2006" xmlns:aink="http://schemas.microsoft.com/office/drawing/2016/ink" xmlns:am3d="http://schemas.microsoft.com/office/drawing/2017/model3d" xmlns:o="urn:schemas-microsoft-com:office:office" xmlns:r="http://schemas.openxmlformats.org/officeDocument/2006/relationships" xmlns:m="http://schemas.openxmlformats.org/officeDocument/2006/math" xmlns:v="urn:schemas-microsoft-com:vml" xmlns:wp14="http://schemas.microsoft.com/office/word/2010/wordprocessingDrawing" xmlns:wp="http://schemas.openxmlformats.org/drawingml/2006/wordprocessingDrawing" xmlns:w10="urn:schemas-microsoft-com:office:word" xmlns:w="http://schemas.openxmlformats.org/wordprocessingml/2006/main" xmlns:w14="http://schemas.microsoft.com/office/word/2010/wordml" xmlns:w15="http://schemas.microsoft.com/office/word/2012/wordml" xmlns:w16cex="http://schemas.microsoft.com/office/word/2018/wordml/cex" xmlns:w16cid="http://schemas.microsoft.com/office/word/2016/wordml/cid" xmlns:w16="http://schemas.microsoft.com/office/word/2018/wordml" xmlns:w16se="http://schemas.microsoft.com/office/word/2015/wordml/symex" xmlns:wpg="http://schemas.microsoft.com/office/word/2010/wordprocessingGroup" xmlns:wpi="http://schemas.microsoft.com/office/word/2010/wordprocessingInk" xmlns:wne="http://schemas.microsoft.com/office/word/2006/wordml" xmlns:wps="http://schemas.microsoft.com/office/word/2010/wordprocessingShape" mc:Ignorable="w14 w15 w16se w16cid w16 w16cex wp14">
   <w:p>
     <w:pPr>
-      <w:pStyle w:val="Yltunniste"/>
+      <w:pStyle w:val="Header"/>
       <w:jc w:val="center"/>
     </w:pPr>
   </w:p>
   <w:p>
     <w:pPr>
-      <w:pStyle w:val="Yltunniste"/>
+      <w:pStyle w:val="Header"/>
     </w:pPr>
   </w:p>
 </w:hdr>
@@ -4788,18 +5102,18 @@
     <w:lsdException w:name="Unresolved Mention" w:semiHidden="1" w:unhideWhenUsed="1"/>
     <w:lsdException w:name="Smart Link" w:semiHidden="1" w:unhideWhenUsed="1"/>
   </w:latentStyles>
-  <w:style w:type="paragraph" w:default="1" w:styleId="Normaali">
+  <w:style w:type="paragraph" w:default="1" w:styleId="Normal">
     <w:name w:val="Normal"/>
     <w:qFormat/>
     <w:rsid w:val="003B2CDD"/>
   </w:style>
-  <w:style w:type="character" w:default="1" w:styleId="Kappaleenoletusfontti">
+  <w:style w:type="character" w:default="1" w:styleId="DefaultParagraphFont">
     <w:name w:val="Default Paragraph Font"/>
     <w:uiPriority w:val="1"/>
     <w:semiHidden/>
     <w:unhideWhenUsed/>
   </w:style>
-  <w:style w:type="table" w:default="1" w:styleId="Normaalitaulukko">
+  <w:style w:type="table" w:default="1" w:styleId="TableNormal">
     <w:name w:val="Normal Table"/>
     <w:uiPriority w:val="99"/>
     <w:semiHidden/>
@@ -4814,16 +5128,16 @@
       </w:tblCellMar>
     </w:tblPr>
   </w:style>
-  <w:style w:type="numbering" w:default="1" w:styleId="Eiluetteloa">
+  <w:style w:type="numbering" w:default="1" w:styleId="NoList">
     <w:name w:val="No List"/>
     <w:uiPriority w:val="99"/>
     <w:semiHidden/>
     <w:unhideWhenUsed/>
   </w:style>
-  <w:style w:type="paragraph" w:styleId="Yltunniste">
+  <w:style w:type="paragraph" w:styleId="Header">
     <w:name w:val="header"/>
-    <w:basedOn w:val="Normaali"/>
-    <w:link w:val="YltunnisteChar"/>
+    <w:basedOn w:val="Normal"/>
+    <w:link w:val="HeaderChar"/>
     <w:uiPriority w:val="99"/>
     <w:unhideWhenUsed/>
     <w:rsid w:val="00C75D77"/>
@@ -4835,17 +5149,17 @@
       <w:spacing w:after="0" w:line="240" w:lineRule="auto"/>
     </w:pPr>
   </w:style>
-  <w:style w:type="character" w:customStyle="1" w:styleId="YltunnisteChar">
-    <w:name w:val="Ylätunniste Char"/>
-    <w:basedOn w:val="Kappaleenoletusfontti"/>
-    <w:link w:val="Yltunniste"/>
+  <w:style w:type="character" w:customStyle="1" w:styleId="HeaderChar">
+    <w:name w:val="Header Char"/>
+    <w:basedOn w:val="DefaultParagraphFont"/>
+    <w:link w:val="Header"/>
     <w:uiPriority w:val="99"/>
     <w:rsid w:val="00C75D77"/>
   </w:style>
-  <w:style w:type="paragraph" w:styleId="Alatunniste">
+  <w:style w:type="paragraph" w:styleId="Footer">
     <w:name w:val="footer"/>
-    <w:basedOn w:val="Normaali"/>
-    <w:link w:val="AlatunnisteChar"/>
+    <w:basedOn w:val="Normal"/>
+    <w:link w:val="FooterChar"/>
     <w:uiPriority w:val="99"/>
     <w:unhideWhenUsed/>
     <w:rsid w:val="00C75D77"/>
@@ -4857,16 +5171,16 @@
       <w:spacing w:after="0" w:line="240" w:lineRule="auto"/>
     </w:pPr>
   </w:style>
-  <w:style w:type="character" w:customStyle="1" w:styleId="AlatunnisteChar">
-    <w:name w:val="Alatunniste Char"/>
-    <w:basedOn w:val="Kappaleenoletusfontti"/>
-    <w:link w:val="Alatunniste"/>
+  <w:style w:type="character" w:customStyle="1" w:styleId="FooterChar">
+    <w:name w:val="Footer Char"/>
+    <w:basedOn w:val="DefaultParagraphFont"/>
+    <w:link w:val="Footer"/>
     <w:uiPriority w:val="99"/>
     <w:rsid w:val="00C75D77"/>
   </w:style>
-  <w:style w:type="paragraph" w:styleId="NormaaliWWW">
+  <w:style w:type="paragraph" w:styleId="NormalWeb">
     <w:name w:val="Normal (Web)"/>
-    <w:basedOn w:val="Normaali"/>
+    <w:basedOn w:val="Normal"/>
     <w:uiPriority w:val="99"/>
     <w:semiHidden/>
     <w:unhideWhenUsed/>
@@ -4881,9 +5195,9 @@
       <w:lang w:eastAsia="fi-FI"/>
     </w:rPr>
   </w:style>
-  <w:style w:type="paragraph" w:styleId="Luettelokappale">
+  <w:style w:type="paragraph" w:styleId="ListParagraph">
     <w:name w:val="List Paragraph"/>
-    <w:basedOn w:val="Normaali"/>
+    <w:basedOn w:val="Normal"/>
     <w:uiPriority w:val="34"/>
     <w:qFormat/>
     <w:rsid w:val="00747D2C"/>

</xml_diff>